<commit_message>
feat: Refine agent prompts with comprehensive style guides
</commit_message>
<xml_diff>
--- a/tests/test_samples/sample_claim_translated.docx
+++ b/tests/test_samples/sample_claim_translated.docx
@@ -4,7 +4,7 @@
   <w:body>
     <w:p>
       <w:r>
-        <w:t>단백질의 특성을 규명하는 방법으로서, 다음의 단계를 포함하는 방법:</w:t>
+        <w:t>단백질을 특성화하는 방법에 있어서,</w:t>
       </w:r>
     </w:p>
     <w:p>
@@ -14,7 +14,7 @@
     </w:p>
     <w:p>
       <w:r>
-        <w:t>상기 시료를 분광법을 위해 준비하는 단계;</w:t>
+        <w:t>분광법을 위해 상기 시료를 준비하는 단계;</w:t>
       </w:r>
     </w:p>
     <w:p>
@@ -24,12 +24,12 @@
     </w:p>
     <w:p>
       <w:r>
-        <w:t>결과로 얻어진 스펙트럼의 빈 영역에서 잡음을 제거하는 단계; 및</w:t>
+        <w:t>결과로 얻어진 스펙트럼의 빈 영역으로부터 잡음을 제거하는 단계; 및</w:t>
       </w:r>
     </w:p>
     <w:p>
       <w:r>
-        <w:t>상기 스펙트럼을 분석하여 단백질의 특성을 규명하는 단계.</w:t>
+        <w:t>상기 단백질을 특성화하기 위해 상기 스펙트럼을 분석하는 단계를 포함하는 방법.</w:t>
       </w:r>
     </w:p>
     <w:sectPr>

</xml_diff>

<commit_message>
feat: Add Streamlit web UI
</commit_message>
<xml_diff>
--- a/tests/test_samples/sample_claim_translated.docx
+++ b/tests/test_samples/sample_claim_translated.docx
@@ -4,12 +4,12 @@
   <w:body>
     <w:p>
       <w:r>
-        <w:t>단백질을 특성화하는 방법에 있어서,</w:t>
+        <w:t>단백질을 특성화하기 위한 방법으로서,</w:t>
       </w:r>
     </w:p>
     <w:p>
       <w:r>
-        <w:t>단백질 시료를 획득하는 단계;</w:t>
+        <w:t>단백질 시료를 수득하는 단계;</w:t>
       </w:r>
     </w:p>
     <w:p>
@@ -19,12 +19,12 @@
     </w:p>
     <w:p>
       <w:r>
-        <w:t>상기 시료에 대해 실험을 수행하는 단계;</w:t>
+        <w:t>상기 시료를 실험에 적용하는 단계;</w:t>
       </w:r>
     </w:p>
     <w:p>
       <w:r>
-        <w:t>결과로 얻어진 스펙트럼의 빈 영역으로부터 잡음을 제거하는 단계; 및</w:t>
+        <w:t>결과 스펙트럼의 빈 영역으로부터 노이즈를 제거하는 단계; 및</w:t>
       </w:r>
     </w:p>
     <w:p>

</xml_diff>